<commit_message>
Move FeatureReader and FeatureWriter content
Moved FeatureReader and FeatureWriter content from chapter 3 to chapter 4.
Updated all related workspaces, exercises, and other files.
</commit_message>
<xml_diff>
--- a/TrainingOutlines/2018-Desktop-Basic-Course-Outline.docx
+++ b/TrainingOutlines/2018-Desktop-Basic-Course-Outline.docx
@@ -712,30 +712,6 @@
         <w:pStyle w:val="bulleted-TechBrief"/>
       </w:pPr>
       <w:r>
-        <w:t xml:space="preserve">The FeatureReader and </w:t>
-      </w:r>
-      <w:proofErr w:type="spellStart"/>
-      <w:r>
-        <w:t>FeatureWriter</w:t>
-      </w:r>
-      <w:proofErr w:type="spellEnd"/>
-      <w:r>
-        <w:t xml:space="preserve"> Transformers</w:t>
-      </w:r>
-    </w:p>
-    <w:p>
-      <w:pPr>
-        <w:pStyle w:val="bulleted-TechBrief"/>
-      </w:pPr>
-      <w:r>
-        <w:t>Integration Transformers</w:t>
-      </w:r>
-    </w:p>
-    <w:p>
-      <w:pPr>
-        <w:pStyle w:val="bulleted-TechBrief"/>
-      </w:pPr>
-      <w:r>
         <w:t>Workspace Testing Techniques</w:t>
       </w:r>
     </w:p>
@@ -814,6 +790,19 @@
       <w:pPr>
         <w:pStyle w:val="bulleted-TechBrief"/>
       </w:pPr>
+      <w:bookmarkStart w:id="0" w:name="_GoBack"/>
+      <w:bookmarkEnd w:id="0"/>
+      <w:r>
+        <w:t xml:space="preserve">Workflow </w:t>
+      </w:r>
+      <w:r>
+        <w:t>Transformers</w:t>
+      </w:r>
+    </w:p>
+    <w:p>
+      <w:pPr>
+        <w:pStyle w:val="bulleted-TechBrief"/>
+      </w:pPr>
       <w:r>
         <w:t>Managing Attributes</w:t>
       </w:r>
@@ -1025,15 +1014,7 @@
         <w:rPr>
           <w:lang w:val="en-CA"/>
         </w:rPr>
-        <w:t xml:space="preserve"> </w:t>
-      </w:r>
-      <w:bookmarkStart w:id="0" w:name="_GoBack"/>
-      <w:bookmarkEnd w:id="0"/>
-      <w:r>
-        <w:rPr>
-          <w:lang w:val="en-CA"/>
-        </w:rPr>
-        <w:t>t</w:t>
+        <w:t xml:space="preserve"> t</w:t>
       </w:r>
       <w:r>
         <w:rPr>

</xml_diff>